<commit_message>
Sat Dec 14 06:50:04 AM CST 2024
</commit_message>
<xml_diff>
--- a/bosai/2024_12_11_BSZD241215_xueguang/BSZD241215-张国富-思路设计-主动脉夹层-2024.12.11.docx
+++ b/bosai/2024_12_11_BSZD241215_xueguang/BSZD241215-张国富-思路设计-主动脉夹层-2024.12.11.docx
@@ -14,6 +14,7 @@
         <w:ind w:left="0" w:right="0" w:firstLine="0" w:firstLineChars="0"/>
         <w:jc w:val="left"/>
       </w:pPr>
+      <w:bookmarkStart w:id="22" w:name="_GoBack"/>
     </w:p>
     <w:p>
       <w:pPr>
@@ -412,9 +413,106 @@
     </w:p>
     <w:p>
       <w:pPr>
+        <w:pStyle w:val="3"/>
+      </w:pPr>
+      <w:r>
+        <w:drawing>
+          <wp:inline distT="0" distB="0" distL="0" distR="0">
+            <wp:extent cx="5669280" cy="4535170"/>
+            <wp:effectExtent l="0" t="0" r="7620" b="17780"/>
+            <wp:docPr id="1" name="Picture 1"/>
+            <wp:cNvGraphicFramePr>
+              <a:graphicFrameLocks xmlns:a="http://schemas.openxmlformats.org/drawingml/2006/main" noChangeAspect="1"/>
+            </wp:cNvGraphicFramePr>
+            <a:graphic xmlns:a="http://schemas.openxmlformats.org/drawingml/2006/main">
+              <a:graphicData uri="http://schemas.openxmlformats.org/drawingml/2006/picture">
+                <pic:pic xmlns:pic="http://schemas.openxmlformats.org/drawingml/2006/picture">
+                  <pic:nvPicPr>
+                    <pic:cNvPr id="1" name="Picture 1"/>
+                    <pic:cNvPicPr>
+                      <a:picLocks noChangeAspect="1" noChangeArrowheads="1"/>
+                    </pic:cNvPicPr>
+                  </pic:nvPicPr>
+                  <pic:blipFill>
+                    <a:blip r:embed="rId9" cstate="print"/>
+                    <a:stretch>
+                      <a:fillRect/>
+                    </a:stretch>
+                  </pic:blipFill>
+                  <pic:spPr>
+                    <a:xfrm>
+                      <a:off x="0" y="0"/>
+                      <a:ext cx="78740" cy="62992"/>
+                    </a:xfrm>
+                    <a:prstGeom prst="rect">
+                      <a:avLst/>
+                    </a:prstGeom>
+                    <a:noFill/>
+                  </pic:spPr>
+                </pic:pic>
+              </a:graphicData>
+            </a:graphic>
+          </wp:inline>
+        </w:drawing>
+      </w:r>
+    </w:p>
+    <w:p>
+      <w:pPr>
+        <w:pStyle w:val="194"/>
+      </w:pPr>
+      <w:r>
+        <w:rPr>
+          <w:b/>
+        </w:rPr>
+        <w:t xml:space="preserve">Fig. </w:t>
+      </w:r>
+      <w:bookmarkStart w:id="2" w:name="Route"/>
+      <w:r>
+        <w:rPr>
+          <w:b/>
+        </w:rPr>
+        <w:fldChar w:fldCharType="begin"/>
+      </w:r>
+      <w:r>
+        <w:rPr>
+          <w:b/>
+        </w:rPr>
+        <w:instrText xml:space="preserve">SEQ fig: \* Arabic</w:instrText>
+      </w:r>
+      <w:r>
+        <w:rPr>
+          <w:b/>
+        </w:rPr>
+        <w:fldChar w:fldCharType="separate"/>
+      </w:r>
+      <w:r>
+        <w:rPr>
+          <w:b/>
+        </w:rPr>
+        <w:t>1</w:t>
+      </w:r>
+      <w:r>
+        <w:rPr>
+          <w:b/>
+        </w:rPr>
+        <w:fldChar w:fldCharType="end"/>
+      </w:r>
+      <w:bookmarkEnd w:id="2"/>
+      <w:r>
+        <w:rPr>
+          <w:b/>
+        </w:rPr>
+        <w:t xml:space="preserve"> </w:t>
+      </w:r>
+      <w:r>
+        <w:t>Route</w:t>
+      </w:r>
+    </w:p>
+    <w:p>
+      <w:pPr>
         <w:pStyle w:val="2"/>
       </w:pPr>
-      <w:bookmarkStart w:id="2" w:name="methods"/>
+      <w:bookmarkStart w:id="3" w:name="methods"/>
       <w:r>
         <w:t>2</w:t>
       </w:r>
@@ -422,7 +520,7 @@
         <w:tab/>
         <w:t>可行性</w:t>
       </w:r>
-      <w:bookmarkEnd w:id="2"/>
+      <w:bookmarkEnd w:id="3"/>
     </w:p>
     <w:p>
       <w:pPr>
@@ -454,7 +552,7 @@
       <w:pPr>
         <w:pStyle w:val="4"/>
       </w:pPr>
-      <w:bookmarkStart w:id="3" w:name="Xa378fe5557f772ea8dbfa5ec61ac7323d2db1ed"/>
+      <w:bookmarkStart w:id="4" w:name="Xa378fe5557f772ea8dbfa5ec61ac7323d2db1ed"/>
       <w:r>
         <w:t>2.1</w:t>
       </w:r>
@@ -471,7 +569,7 @@
       <w:r>
         <w:t xml:space="preserve"> 搜索文献。</w:t>
       </w:r>
-      <w:bookmarkEnd w:id="3"/>
+      <w:bookmarkEnd w:id="4"/>
     </w:p>
     <w:p>
       <w:pPr>
@@ -490,7 +588,7 @@
           <wp:inline distT="0" distB="0" distL="0" distR="0">
             <wp:extent cx="5669280" cy="2265680"/>
             <wp:effectExtent l="0" t="0" r="7620" b="1270"/>
-            <wp:docPr id="1" name="Picture 1"/>
+            <wp:docPr id="3" name="Picture 3"/>
             <wp:cNvGraphicFramePr>
               <a:graphicFrameLocks xmlns:a="http://schemas.openxmlformats.org/drawingml/2006/main" noChangeAspect="1"/>
             </wp:cNvGraphicFramePr>
@@ -498,13 +596,13 @@
               <a:graphicData uri="http://schemas.openxmlformats.org/drawingml/2006/picture">
                 <pic:pic xmlns:pic="http://schemas.openxmlformats.org/drawingml/2006/picture">
                   <pic:nvPicPr>
-                    <pic:cNvPr id="1" name="Picture 1"/>
+                    <pic:cNvPr id="3" name="Picture 3"/>
                     <pic:cNvPicPr>
                       <a:picLocks noChangeAspect="1" noChangeArrowheads="1"/>
                     </pic:cNvPicPr>
                   </pic:nvPicPr>
                   <pic:blipFill>
-                    <a:blip r:embed="rId9" cstate="print"/>
+                    <a:blip r:embed="rId10" cstate="print"/>
                     <a:stretch>
                       <a:fillRect/>
                     </a:stretch>
@@ -530,7 +628,7 @@
       <w:pPr>
         <w:pStyle w:val="4"/>
       </w:pPr>
-      <w:bookmarkStart w:id="4" w:name="以-aortic-dissection-and-proteomics-搜索文献"/>
+      <w:bookmarkStart w:id="5" w:name="以-aortic-dissection-and-proteomics-搜索文献"/>
       <w:r>
         <w:t>2.2</w:t>
       </w:r>
@@ -547,7 +645,7 @@
       <w:r>
         <w:t xml:space="preserve"> 搜索文献。</w:t>
       </w:r>
-      <w:bookmarkEnd w:id="4"/>
+      <w:bookmarkEnd w:id="5"/>
     </w:p>
     <w:p>
       <w:pPr>
@@ -558,7 +656,7 @@
           <wp:inline distT="0" distB="0" distL="0" distR="0">
             <wp:extent cx="5669280" cy="2366645"/>
             <wp:effectExtent l="0" t="0" r="7620" b="14605"/>
-            <wp:docPr id="3" name="Picture 3"/>
+            <wp:docPr id="5" name="Picture 5"/>
             <wp:cNvGraphicFramePr>
               <a:graphicFrameLocks xmlns:a="http://schemas.openxmlformats.org/drawingml/2006/main" noChangeAspect="1"/>
             </wp:cNvGraphicFramePr>
@@ -566,13 +664,13 @@
               <a:graphicData uri="http://schemas.openxmlformats.org/drawingml/2006/picture">
                 <pic:pic xmlns:pic="http://schemas.openxmlformats.org/drawingml/2006/picture">
                   <pic:nvPicPr>
-                    <pic:cNvPr id="3" name="Picture 3"/>
+                    <pic:cNvPr id="5" name="Picture 5"/>
                     <pic:cNvPicPr>
                       <a:picLocks noChangeAspect="1" noChangeArrowheads="1"/>
                     </pic:cNvPicPr>
                   </pic:nvPicPr>
                   <pic:blipFill>
-                    <a:blip r:embed="rId10" cstate="print"/>
+                    <a:blip r:embed="rId11" cstate="print"/>
                     <a:stretch>
                       <a:fillRect/>
                     </a:stretch>
@@ -598,7 +696,7 @@
       <w:pPr>
         <w:pStyle w:val="2"/>
       </w:pPr>
-      <w:bookmarkStart w:id="5" w:name="results"/>
+      <w:bookmarkStart w:id="6" w:name="results"/>
       <w:r>
         <w:t>3</w:t>
       </w:r>
@@ -606,13 +704,13 @@
         <w:tab/>
         <w:t>创新性</w:t>
       </w:r>
-      <w:bookmarkEnd w:id="5"/>
+      <w:bookmarkEnd w:id="6"/>
     </w:p>
     <w:p>
       <w:pPr>
         <w:pStyle w:val="4"/>
       </w:pPr>
-      <w:bookmarkStart w:id="6" w:name="Xc8203ce292d3d3ccaaef7ace63d5f1e209acc7a"/>
+      <w:bookmarkStart w:id="7" w:name="Xc8203ce292d3d3ccaaef7ace63d5f1e209acc7a"/>
       <w:r>
         <w:t>3.1</w:t>
       </w:r>
@@ -629,74 +727,6 @@
       <w:r>
         <w:t xml:space="preserve"> 搜索文献。</w:t>
       </w:r>
-      <w:bookmarkEnd w:id="6"/>
-    </w:p>
-    <w:p>
-      <w:pPr>
-        <w:pStyle w:val="38"/>
-      </w:pPr>
-      <w:r>
-        <w:drawing>
-          <wp:inline distT="0" distB="0" distL="0" distR="0">
-            <wp:extent cx="5669280" cy="2150745"/>
-            <wp:effectExtent l="0" t="0" r="7620" b="1905"/>
-            <wp:docPr id="5" name="Picture 5"/>
-            <wp:cNvGraphicFramePr>
-              <a:graphicFrameLocks xmlns:a="http://schemas.openxmlformats.org/drawingml/2006/main" noChangeAspect="1"/>
-            </wp:cNvGraphicFramePr>
-            <a:graphic xmlns:a="http://schemas.openxmlformats.org/drawingml/2006/main">
-              <a:graphicData uri="http://schemas.openxmlformats.org/drawingml/2006/picture">
-                <pic:pic xmlns:pic="http://schemas.openxmlformats.org/drawingml/2006/picture">
-                  <pic:nvPicPr>
-                    <pic:cNvPr id="5" name="Picture 5"/>
-                    <pic:cNvPicPr>
-                      <a:picLocks noChangeAspect="1" noChangeArrowheads="1"/>
-                    </pic:cNvPicPr>
-                  </pic:nvPicPr>
-                  <pic:blipFill>
-                    <a:blip r:embed="rId11" cstate="print"/>
-                    <a:stretch>
-                      <a:fillRect/>
-                    </a:stretch>
-                  </pic:blipFill>
-                  <pic:spPr>
-                    <a:xfrm>
-                      <a:off x="0" y="0"/>
-                      <a:ext cx="78740" cy="29879"/>
-                    </a:xfrm>
-                    <a:prstGeom prst="rect">
-                      <a:avLst/>
-                    </a:prstGeom>
-                    <a:noFill/>
-                  </pic:spPr>
-                </pic:pic>
-              </a:graphicData>
-            </a:graphic>
-          </wp:inline>
-        </w:drawing>
-      </w:r>
-    </w:p>
-    <w:p>
-      <w:pPr>
-        <w:pStyle w:val="4"/>
-      </w:pPr>
-      <w:bookmarkStart w:id="7" w:name="Xa02b8d5a161b27b113fb203bb848730cd1772e8"/>
-      <w:r>
-        <w:t>3.2</w:t>
-      </w:r>
-      <w:r>
-        <w:tab/>
-        <w:t xml:space="preserve">以 </w:t>
-      </w:r>
-      <w:r>
-        <w:rPr>
-          <w:rStyle w:val="197"/>
-        </w:rPr>
-        <w:t>"Aortic dissection" AND "scRNA-seq" AND "proteomics"</w:t>
-      </w:r>
-      <w:r>
-        <w:t xml:space="preserve"> 搜索文献。</w:t>
-      </w:r>
       <w:bookmarkEnd w:id="7"/>
     </w:p>
     <w:p>
@@ -706,8 +736,8 @@
       <w:r>
         <w:drawing>
           <wp:inline distT="0" distB="0" distL="0" distR="0">
-            <wp:extent cx="5669280" cy="2150745"/>
-            <wp:effectExtent l="0" t="0" r="7620" b="1905"/>
+            <wp:extent cx="5669280" cy="2018665"/>
+            <wp:effectExtent l="0" t="0" r="7620" b="635"/>
             <wp:docPr id="7" name="Picture 7"/>
             <wp:cNvGraphicFramePr>
               <a:graphicFrameLocks xmlns:a="http://schemas.openxmlformats.org/drawingml/2006/main" noChangeAspect="1"/>
@@ -730,7 +760,75 @@
                   <pic:spPr>
                     <a:xfrm>
                       <a:off x="0" y="0"/>
-                      <a:ext cx="78740" cy="29879"/>
+                      <a:ext cx="78740" cy="28038"/>
+                    </a:xfrm>
+                    <a:prstGeom prst="rect">
+                      <a:avLst/>
+                    </a:prstGeom>
+                    <a:noFill/>
+                  </pic:spPr>
+                </pic:pic>
+              </a:graphicData>
+            </a:graphic>
+          </wp:inline>
+        </w:drawing>
+      </w:r>
+    </w:p>
+    <w:p>
+      <w:pPr>
+        <w:pStyle w:val="4"/>
+      </w:pPr>
+      <w:bookmarkStart w:id="8" w:name="Xa02b8d5a161b27b113fb203bb848730cd1772e8"/>
+      <w:r>
+        <w:t>3.2</w:t>
+      </w:r>
+      <w:r>
+        <w:tab/>
+        <w:t xml:space="preserve">以 </w:t>
+      </w:r>
+      <w:r>
+        <w:rPr>
+          <w:rStyle w:val="197"/>
+        </w:rPr>
+        <w:t>"Aortic dissection" AND "scRNA-seq" AND "proteomics"</w:t>
+      </w:r>
+      <w:r>
+        <w:t xml:space="preserve"> 搜索文献。</w:t>
+      </w:r>
+      <w:bookmarkEnd w:id="8"/>
+    </w:p>
+    <w:p>
+      <w:pPr>
+        <w:pStyle w:val="38"/>
+      </w:pPr>
+      <w:r>
+        <w:drawing>
+          <wp:inline distT="0" distB="0" distL="0" distR="0">
+            <wp:extent cx="5669280" cy="2018665"/>
+            <wp:effectExtent l="0" t="0" r="7620" b="635"/>
+            <wp:docPr id="9" name="Picture 9"/>
+            <wp:cNvGraphicFramePr>
+              <a:graphicFrameLocks xmlns:a="http://schemas.openxmlformats.org/drawingml/2006/main" noChangeAspect="1"/>
+            </wp:cNvGraphicFramePr>
+            <a:graphic xmlns:a="http://schemas.openxmlformats.org/drawingml/2006/main">
+              <a:graphicData uri="http://schemas.openxmlformats.org/drawingml/2006/picture">
+                <pic:pic xmlns:pic="http://schemas.openxmlformats.org/drawingml/2006/picture">
+                  <pic:nvPicPr>
+                    <pic:cNvPr id="9" name="Picture 9"/>
+                    <pic:cNvPicPr>
+                      <a:picLocks noChangeAspect="1" noChangeArrowheads="1"/>
+                    </pic:cNvPicPr>
+                  </pic:nvPicPr>
+                  <pic:blipFill>
+                    <a:blip r:embed="rId13" cstate="print"/>
+                    <a:stretch>
+                      <a:fillRect/>
+                    </a:stretch>
+                  </pic:blipFill>
+                  <pic:spPr>
+                    <a:xfrm>
+                      <a:off x="0" y="0"/>
+                      <a:ext cx="78740" cy="28038"/>
                     </a:xfrm>
                     <a:prstGeom prst="rect">
                       <a:avLst/>
@@ -748,7 +846,7 @@
       <w:pPr>
         <w:pStyle w:val="2"/>
       </w:pPr>
-      <w:bookmarkStart w:id="8" w:name="workflow"/>
+      <w:bookmarkStart w:id="9" w:name="workflow"/>
       <w:r>
         <w:t>4</w:t>
       </w:r>
@@ -756,13 +854,13 @@
         <w:tab/>
         <w:t>参考文献和数据集</w:t>
       </w:r>
-      <w:bookmarkEnd w:id="8"/>
+      <w:bookmarkEnd w:id="9"/>
     </w:p>
     <w:p>
       <w:pPr>
         <w:pStyle w:val="4"/>
       </w:pPr>
-      <w:bookmarkStart w:id="9" w:name="数据分析平台"/>
+      <w:bookmarkStart w:id="10" w:name="数据分析平台"/>
       <w:r>
         <w:t>4.1</w:t>
       </w:r>
@@ -770,7 +868,7 @@
         <w:tab/>
         <w:t>数据分析平台</w:t>
       </w:r>
-      <w:bookmarkEnd w:id="9"/>
+      <w:bookmarkEnd w:id="10"/>
     </w:p>
     <w:p>
       <w:pPr>
@@ -808,7 +906,7 @@
       <w:pPr>
         <w:pStyle w:val="4"/>
       </w:pPr>
-      <w:bookmarkStart w:id="10" w:name="gse-数据搜索-dataset-ad"/>
+      <w:bookmarkStart w:id="11" w:name="gse-数据搜索-dataset-ad"/>
       <w:r>
         <w:t>4.2</w:t>
       </w:r>
@@ -816,7 +914,7 @@
         <w:tab/>
         <w:t>GSE 数据搜索 (Dataset: AD)</w:t>
       </w:r>
-      <w:bookmarkEnd w:id="10"/>
+      <w:bookmarkEnd w:id="11"/>
     </w:p>
     <w:p>
       <w:pPr>
@@ -863,7 +961,7 @@
       <w:pPr>
         <w:pStyle w:val="4"/>
       </w:pPr>
-      <w:bookmarkStart w:id="11" w:name="gse-数据搜索-ad"/>
+      <w:bookmarkStart w:id="12" w:name="gse-数据搜索-ad"/>
       <w:r>
         <w:t>4.3</w:t>
       </w:r>
@@ -871,13 +969,13 @@
         <w:tab/>
         <w:t>GSE 数据搜索 (AD)</w:t>
       </w:r>
-      <w:bookmarkEnd w:id="11"/>
+      <w:bookmarkEnd w:id="12"/>
     </w:p>
     <w:p>
       <w:pPr>
         <w:pStyle w:val="5"/>
       </w:pPr>
-      <w:bookmarkStart w:id="12" w:name="所有数据"/>
+      <w:bookmarkStart w:id="13" w:name="所有数据"/>
       <w:r>
         <w:t>4.3.1</w:t>
       </w:r>
@@ -885,7 +983,7 @@
         <w:tab/>
         <w:t>所有数据</w:t>
       </w:r>
-      <w:bookmarkEnd w:id="12"/>
+      <w:bookmarkEnd w:id="13"/>
     </w:p>
     <w:p>
       <w:pPr>
@@ -939,7 +1037,7 @@
       <w:pPr>
         <w:pStyle w:val="5"/>
       </w:pPr>
-      <w:bookmarkStart w:id="13" w:name="分组信息"/>
+      <w:bookmarkStart w:id="14" w:name="分组信息"/>
       <w:r>
         <w:t>4.3.2</w:t>
       </w:r>
@@ -947,7 +1045,7 @@
         <w:tab/>
         <w:t>分组信息</w:t>
       </w:r>
-      <w:bookmarkEnd w:id="13"/>
+      <w:bookmarkEnd w:id="14"/>
     </w:p>
     <w:p>
       <w:pPr>
@@ -1042,7 +1140,7 @@
           <wp:inline distT="0" distB="0" distL="0" distR="0">
             <wp:extent cx="5669280" cy="5296535"/>
             <wp:effectExtent l="0" t="0" r="7620" b="18415"/>
-            <wp:docPr id="9" name="Picture 9"/>
+            <wp:docPr id="11" name="Picture 11"/>
             <wp:cNvGraphicFramePr>
               <a:graphicFrameLocks xmlns:a="http://schemas.openxmlformats.org/drawingml/2006/main" noChangeAspect="1"/>
             </wp:cNvGraphicFramePr>
@@ -1050,13 +1148,13 @@
               <a:graphicData uri="http://schemas.openxmlformats.org/drawingml/2006/picture">
                 <pic:pic xmlns:pic="http://schemas.openxmlformats.org/drawingml/2006/picture">
                   <pic:nvPicPr>
-                    <pic:cNvPr id="9" name="Picture 9"/>
+                    <pic:cNvPr id="11" name="Picture 11"/>
                     <pic:cNvPicPr>
                       <a:picLocks noChangeAspect="1" noChangeArrowheads="1"/>
                     </pic:cNvPicPr>
                   </pic:nvPicPr>
                   <pic:blipFill>
-                    <a:blip r:embed="rId13" cstate="print"/>
+                    <a:blip r:embed="rId14" cstate="print"/>
                     <a:stretch>
                       <a:fillRect/>
                     </a:stretch>
@@ -1088,7 +1186,7 @@
         </w:rPr>
         <w:t xml:space="preserve">Fig. </w:t>
       </w:r>
-      <w:bookmarkStart w:id="14" w:name="AD-All-Gds-Type"/>
+      <w:bookmarkStart w:id="15" w:name="AD-All-Gds-Type"/>
       <w:r>
         <w:rPr>
           <w:b/>
@@ -1111,7 +1209,7 @@
         <w:rPr>
           <w:b/>
         </w:rPr>
-        <w:t>1</w:t>
+        <w:t>2</w:t>
       </w:r>
       <w:r>
         <w:rPr>
@@ -1119,7 +1217,7 @@
         </w:rPr>
         <w:fldChar w:fldCharType="end"/>
       </w:r>
-      <w:bookmarkEnd w:id="14"/>
+      <w:bookmarkEnd w:id="15"/>
       <w:r>
         <w:rPr>
           <w:b/>
@@ -1134,18 +1232,18 @@
       <w:pPr>
         <w:pStyle w:val="2"/>
       </w:pPr>
-      <w:bookmarkStart w:id="15" w:name="bibliography"/>
+      <w:bookmarkStart w:id="16" w:name="bibliography"/>
       <w:r>
         <w:t>Reference</w:t>
       </w:r>
-      <w:bookmarkEnd w:id="15"/>
+      <w:bookmarkEnd w:id="16"/>
     </w:p>
     <w:p>
       <w:pPr>
         <w:pStyle w:val="189"/>
       </w:pPr>
-      <w:bookmarkStart w:id="16" w:name="ref-Aortic_dissecti_Nienab_2016"/>
-      <w:bookmarkStart w:id="17" w:name="refs"/>
+      <w:bookmarkStart w:id="17" w:name="ref-Aortic_dissecti_Nienab_2016"/>
+      <w:bookmarkStart w:id="18" w:name="refs"/>
       <w:r>
         <w:t xml:space="preserve">1. Nienaber, C. A. </w:t>
       </w:r>
@@ -1177,19 +1275,14 @@
         <w:t>, (2016).</w:t>
       </w:r>
     </w:p>
-    <w:bookmarkEnd w:id="16"/>
+    <w:bookmarkEnd w:id="17"/>
     <w:p>
       <w:pPr>
         <w:pStyle w:val="189"/>
       </w:pPr>
-      <w:bookmarkStart w:id="18" w:name="ref-Role_of_macroph_Li_Sh_2024"/>
+      <w:bookmarkStart w:id="19" w:name="ref-Role_of_macroph_Li_Sh_2024"/>
       <w:r>
-        <w:t>2. Li, S., Fu, W. &amp; Wang, L. Role of macrophages in aortic disse</w:t>
-      </w:r>
-      <w:bookmarkStart w:id="21" w:name="_GoBack"/>
-      <w:bookmarkEnd w:id="21"/>
-      <w:r>
-        <w:t xml:space="preserve">ction pathogenesis: Insights from preclinical studies to translational prospective. </w:t>
+        <w:t xml:space="preserve">2. Li, S., Fu, W. &amp; Wang, L. Role of macrophages in aortic dissection pathogenesis: Insights from preclinical studies to translational prospective. </w:t>
       </w:r>
       <w:r>
         <w:rPr>
@@ -1210,12 +1303,12 @@
         <w:t>, 2354–2367 (2024).</w:t>
       </w:r>
     </w:p>
-    <w:bookmarkEnd w:id="18"/>
+    <w:bookmarkEnd w:id="19"/>
     <w:p>
       <w:pPr>
         <w:pStyle w:val="189"/>
       </w:pPr>
-      <w:bookmarkStart w:id="19" w:name="ref-Acute_aortic_di_Rylski_2023"/>
+      <w:bookmarkStart w:id="20" w:name="ref-Acute_aortic_di_Rylski_2023"/>
       <w:r>
         <w:t xml:space="preserve">3. Rylski, B., Schilling, O. &amp; Czerny, M. Acute aortic dissection: Evidence, uncertainties, and future therapies. </w:t>
       </w:r>
@@ -1238,12 +1331,12 @@
         <w:t>, 813–821 (2023).</w:t>
       </w:r>
     </w:p>
-    <w:bookmarkEnd w:id="19"/>
+    <w:bookmarkEnd w:id="20"/>
     <w:p>
       <w:pPr>
         <w:pStyle w:val="189"/>
       </w:pPr>
-      <w:bookmarkStart w:id="20" w:name="ref-Single_cell_pro_Obrado_2021"/>
+      <w:bookmarkStart w:id="21" w:name="ref-Single_cell_pro_Obrado_2021"/>
       <w:r>
         <w:t xml:space="preserve">4. Obradovic, A. </w:t>
       </w:r>
@@ -1274,9 +1367,10 @@
       <w:r>
         <w:t>, 2988–3005.e16 (2021).</w:t>
       </w:r>
+      <w:bookmarkEnd w:id="22"/>
     </w:p>
-    <w:bookmarkEnd w:id="17"/>
-    <w:bookmarkEnd w:id="20"/>
+    <w:bookmarkEnd w:id="18"/>
+    <w:bookmarkEnd w:id="21"/>
     <w:sectPr>
       <w:headerReference r:id="rId6" w:type="first"/>
       <w:headerReference r:id="rId5" w:type="default"/>
@@ -1353,7 +1447,7 @@
               <wp:extent cx="859155" cy="147955"/>
               <wp:effectExtent l="0" t="0" r="0" b="0"/>
               <wp:wrapNone/>
-              <wp:docPr id="17" name="文本框 43"/>
+              <wp:docPr id="19" name="文本框 43"/>
               <wp:cNvGraphicFramePr/>
               <a:graphic xmlns:a="http://schemas.openxmlformats.org/drawingml/2006/main">
                 <a:graphicData uri="http://schemas.microsoft.com/office/word/2010/wordprocessingShape">
@@ -1476,7 +1570,7 @@
         </mc:Choice>
         <mc:Fallback>
           <w:pict>
-            <v:shape id="文本框 43" o:spid="_x0000_s1026" o:spt="202" type="#_x0000_t202" style="position:absolute;left:0pt;margin-top:0pt;height:11.65pt;width:67.65pt;mso-position-horizontal:center;mso-position-horizontal-relative:margin;mso-wrap-style:none;z-index:251659264;mso-width-relative:page;mso-height-relative:page;" filled="f" stroked="f" coordsize="21600,21600" o:gfxdata="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">
+            <v:shape id="文本框 43" o:spid="_x0000_s1026" o:spt="202" type="#_x0000_t202" style="position:absolute;left:0pt;margin-top:0pt;height:11.65pt;width:67.65pt;mso-position-horizontal:center;mso-position-horizontal-relative:margin;mso-wrap-style:none;z-index:251659264;mso-width-relative:page;mso-height-relative:page;" filled="f" stroked="f" coordsize="21600,21600" o:gfxdata="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">
               <v:fill on="f" focussize="0,0"/>
               <v:stroke on="f"/>
               <v:imagedata o:title=""/>
@@ -1912,7 +2006,7 @@
         <wp:inline distT="0" distB="0" distL="114300" distR="114300">
           <wp:extent cx="1149350" cy="431165"/>
           <wp:effectExtent l="0" t="0" r="12700" b="6985"/>
-          <wp:docPr id="11" name="图片 19" descr="汇医助研--最终使用"/>
+          <wp:docPr id="13" name="图片 19" descr="汇医助研--最终使用"/>
           <wp:cNvGraphicFramePr>
             <a:graphicFrameLocks xmlns:a="http://schemas.openxmlformats.org/drawingml/2006/main" noChangeAspect="1"/>
           </wp:cNvGraphicFramePr>
@@ -1920,7 +2014,7 @@
             <a:graphicData uri="http://schemas.openxmlformats.org/drawingml/2006/picture">
               <pic:pic xmlns:pic="http://schemas.openxmlformats.org/drawingml/2006/picture">
                 <pic:nvPicPr>
-                  <pic:cNvPr id="11" name="图片 19" descr="汇医助研--最终使用"/>
+                  <pic:cNvPr id="13" name="图片 19" descr="汇医助研--最终使用"/>
                   <pic:cNvPicPr>
                     <a:picLocks noChangeAspect="1"/>
                   </pic:cNvPicPr>
@@ -2020,7 +2114,7 @@
           <wp:extent cx="7556500" cy="6677660"/>
           <wp:effectExtent l="0" t="0" r="6350" b="5715"/>
           <wp:wrapNone/>
-          <wp:docPr id="13" name="图片 4" descr="图片1.png"/>
+          <wp:docPr id="15" name="图片 4" descr="图片1.png"/>
           <wp:cNvGraphicFramePr>
             <a:graphicFrameLocks xmlns:a="http://schemas.openxmlformats.org/drawingml/2006/main" noChangeAspect="1"/>
           </wp:cNvGraphicFramePr>
@@ -2028,7 +2122,7 @@
             <a:graphicData uri="http://schemas.openxmlformats.org/drawingml/2006/picture">
               <pic:pic xmlns:pic="http://schemas.openxmlformats.org/drawingml/2006/picture">
                 <pic:nvPicPr>
-                  <pic:cNvPr id="13" name="图片 4" descr="图片1.png"/>
+                  <pic:cNvPr id="15" name="图片 4" descr="图片1.png"/>
                   <pic:cNvPicPr>
                     <a:picLocks noChangeAspect="1"/>
                   </pic:cNvPicPr>
@@ -2068,7 +2162,7 @@
         <wp:inline distT="0" distB="0" distL="114300" distR="114300">
           <wp:extent cx="1149350" cy="431165"/>
           <wp:effectExtent l="0" t="0" r="12700" b="6985"/>
-          <wp:docPr id="15" name="图片 19" descr="汇医助研--最终使用"/>
+          <wp:docPr id="17" name="图片 19" descr="汇医助研--最终使用"/>
           <wp:cNvGraphicFramePr>
             <a:graphicFrameLocks xmlns:a="http://schemas.openxmlformats.org/drawingml/2006/main" noChangeAspect="1"/>
           </wp:cNvGraphicFramePr>
@@ -2076,7 +2170,7 @@
             <a:graphicData uri="http://schemas.openxmlformats.org/drawingml/2006/picture">
               <pic:pic xmlns:pic="http://schemas.openxmlformats.org/drawingml/2006/picture">
                 <pic:nvPicPr>
-                  <pic:cNvPr id="15" name="图片 19" descr="汇医助研--最终使用"/>
+                  <pic:cNvPr id="17" name="图片 19" descr="汇医助研--最终使用"/>
                   <pic:cNvPicPr>
                     <a:picLocks noChangeAspect="1"/>
                   </pic:cNvPicPr>

</xml_diff>